<commit_message>
wip In genai vectordb documentation completed
</commit_message>
<xml_diff>
--- a/bin/template/genai/genai-vectordb.docx
+++ b/bin/template/genai/genai-vectordb.docx
@@ -62,7 +62,7 @@
         <w:spacing w:before="100" w:beforeAutospacing="1" w:after="100" w:afterAutospacing="1"/>
         <w:outlineLvl w:val="1"/>
         <w:rPr>
-          <w:rFonts w:ascii="Times New Roman" w:eastAsia="Times New Roman" w:hAnsi="Times New Roman" w:cs="Times New Roman" w:hint="cs"/>
+          <w:rFonts w:ascii="Times New Roman" w:eastAsia="Times New Roman" w:hAnsi="Times New Roman" w:cs="Times New Roman"/>
           <w:b/>
           <w:bCs/>
           <w:color w:val="2D2F31"/>
@@ -819,14 +819,1391 @@
     <w:p>
       <w:pPr>
         <w:rPr>
-          <w:rFonts w:ascii="Times New Roman" w:hAnsi="Times New Roman" w:cs="Times New Roman" w:hint="cs"/>
+          <w:rFonts w:ascii="Times New Roman" w:hAnsi="Times New Roman" w:cs="Times New Roman"/>
+        </w:rPr>
+      </w:pPr>
+    </w:p>
+    <w:p>
+      <w:pPr>
+        <w:rPr>
+          <w:rFonts w:ascii="Times New Roman" w:hAnsi="Times New Roman" w:cs="Times New Roman"/>
+        </w:rPr>
+      </w:pPr>
+    </w:p>
+    <w:p>
+      <w:pPr>
+        <w:rPr>
+          <w:rFonts w:ascii="Times New Roman" w:hAnsi="Times New Roman" w:cs="Times New Roman"/>
+        </w:rPr>
+      </w:pPr>
+      <w:hyperlink r:id="rId8" w:anchor="overview" w:history="1">
+        <w:r>
+          <w:rPr>
+            <w:rStyle w:val="Hyperlink"/>
+          </w:rPr>
+          <w:t>Course: Master Vector Database with Python for AI &amp; LLM Use Cases | Udemy Business</w:t>
+        </w:r>
+      </w:hyperlink>
+    </w:p>
+    <w:p>
+      <w:pPr>
+        <w:rPr>
+          <w:rFonts w:ascii="Times New Roman" w:hAnsi="Times New Roman" w:cs="Times New Roman"/>
+        </w:rPr>
+      </w:pPr>
+    </w:p>
+    <w:p>
+      <w:pPr>
+        <w:shd w:val="clear" w:color="auto" w:fill="FFFFFF"/>
+        <w:rPr>
+          <w:rFonts w:ascii="var(--font-stack-heading)" w:eastAsia="Times New Roman" w:hAnsi="var(--font-stack-heading)" w:cs="Times New Roman"/>
+          <w:b/>
+          <w:bCs/>
+          <w:color w:val="2D2F31"/>
+          <w:kern w:val="0"/>
+          <w:lang w:eastAsia="en-GB"/>
+          <w14:ligatures w14:val="none"/>
+        </w:rPr>
+      </w:pPr>
+      <w:r>
+        <w:rPr>
+          <w:rFonts w:ascii="var(--font-stack-heading)" w:eastAsia="Times New Roman" w:hAnsi="var(--font-stack-heading)" w:cs="Times New Roman"/>
+          <w:b/>
+          <w:bCs/>
+          <w:color w:val="2D2F31"/>
+          <w:kern w:val="0"/>
+          <w:lang w:eastAsia="en-GB"/>
+          <w14:ligatures w14:val="none"/>
+        </w:rPr>
+        <w:t xml:space="preserve">Assignment: Build a video search engine based on audio content where "text" is </w:t>
+      </w:r>
+      <w:proofErr w:type="gramStart"/>
+      <w:r>
+        <w:rPr>
+          <w:rFonts w:ascii="var(--font-stack-heading)" w:eastAsia="Times New Roman" w:hAnsi="var(--font-stack-heading)" w:cs="Times New Roman"/>
+          <w:b/>
+          <w:bCs/>
+          <w:color w:val="2D2F31"/>
+          <w:kern w:val="0"/>
+          <w:lang w:eastAsia="en-GB"/>
+          <w14:ligatures w14:val="none"/>
+        </w:rPr>
+        <w:t>search</w:t>
+      </w:r>
+      <w:proofErr w:type="gramEnd"/>
+      <w:r>
+        <w:rPr>
+          <w:rFonts w:ascii="var(--font-stack-heading)" w:eastAsia="Times New Roman" w:hAnsi="var(--font-stack-heading)" w:cs="Times New Roman"/>
+          <w:b/>
+          <w:bCs/>
+          <w:color w:val="2D2F31"/>
+          <w:kern w:val="0"/>
+          <w:lang w:eastAsia="en-GB"/>
+          <w14:ligatures w14:val="none"/>
+        </w:rPr>
+        <w:t xml:space="preserve"> input.</w:t>
+      </w:r>
+    </w:p>
+    <w:p>
+      <w:pPr>
+        <w:shd w:val="clear" w:color="auto" w:fill="FFFFFF"/>
+        <w:rPr>
+          <w:rFonts w:ascii="Roboto" w:eastAsia="Times New Roman" w:hAnsi="Roboto" w:cs="Times New Roman"/>
+          <w:color w:val="2D2F31"/>
+          <w:kern w:val="0"/>
+          <w:lang w:eastAsia="en-GB"/>
+          <w14:ligatures w14:val="none"/>
+        </w:rPr>
+      </w:pPr>
+      <w:r>
+        <w:rPr>
+          <w:rFonts w:ascii="Roboto" w:eastAsia="Times New Roman" w:hAnsi="Roboto" w:cs="Times New Roman"/>
+          <w:color w:val="2D2F31"/>
+          <w:kern w:val="0"/>
+          <w:lang w:eastAsia="en-GB"/>
+          <w14:ligatures w14:val="none"/>
+        </w:rPr>
+        <w:t xml:space="preserve">100 minutes to </w:t>
+      </w:r>
+      <w:proofErr w:type="gramStart"/>
+      <w:r>
+        <w:rPr>
+          <w:rFonts w:ascii="Roboto" w:eastAsia="Times New Roman" w:hAnsi="Roboto" w:cs="Times New Roman"/>
+          <w:color w:val="2D2F31"/>
+          <w:kern w:val="0"/>
+          <w:lang w:eastAsia="en-GB"/>
+          <w14:ligatures w14:val="none"/>
+        </w:rPr>
+        <w:t>complete</w:t>
+      </w:r>
+      <w:proofErr w:type="gramEnd"/>
+    </w:p>
+    <w:p>
+      <w:pPr>
+        <w:shd w:val="clear" w:color="auto" w:fill="FFFFFF"/>
+        <w:rPr>
+          <w:rFonts w:ascii="Roboto" w:eastAsia="Times New Roman" w:hAnsi="Roboto" w:cs="Times New Roman"/>
+          <w:color w:val="2D2F31"/>
+          <w:kern w:val="0"/>
+          <w:lang w:eastAsia="en-GB"/>
+          <w14:ligatures w14:val="none"/>
+        </w:rPr>
+      </w:pPr>
+      <w:r>
+        <w:rPr>
+          <w:rFonts w:ascii="Roboto" w:eastAsia="Times New Roman" w:hAnsi="Roboto" w:cs="Times New Roman"/>
+          <w:color w:val="2D2F31"/>
+          <w:kern w:val="0"/>
+          <w:lang w:eastAsia="en-GB"/>
+          <w14:ligatures w14:val="none"/>
+        </w:rPr>
+        <w:t>2 student solutions</w:t>
+      </w:r>
+    </w:p>
+    <w:p>
+      <w:pPr>
+        <w:shd w:val="clear" w:color="auto" w:fill="FFFFFF"/>
+        <w:rPr>
+          <w:rFonts w:ascii="Roboto" w:eastAsia="Times New Roman" w:hAnsi="Roboto" w:cs="Times New Roman"/>
+          <w:color w:val="2D2F31"/>
+          <w:kern w:val="0"/>
+          <w:lang w:eastAsia="en-GB"/>
+          <w14:ligatures w14:val="none"/>
+        </w:rPr>
+      </w:pPr>
+      <w:r>
+        <w:rPr>
+          <w:rFonts w:ascii="Roboto" w:eastAsia="Times New Roman" w:hAnsi="Roboto" w:cs="Times New Roman"/>
+          <w:color w:val="2D2F31"/>
+          <w:kern w:val="0"/>
+          <w:lang w:eastAsia="en-GB"/>
+          <w14:ligatures w14:val="none"/>
+        </w:rPr>
+        <w:t>You will architect and implement how you can build a video search back end using concepts learned in this course. Let's say you have all your office meetings recorded and transcribed. Now you will build a cognitive/semantic search engine for those recordings.</w:t>
+      </w:r>
+    </w:p>
+    <w:p>
+      <w:pPr>
+        <w:rPr>
+          <w:rFonts w:ascii="Times New Roman" w:hAnsi="Times New Roman" w:cs="Times New Roman"/>
+        </w:rPr>
+      </w:pPr>
+    </w:p>
+    <w:p>
+      <w:pPr>
+        <w:rPr>
+          <w:rFonts w:ascii="Times New Roman" w:hAnsi="Times New Roman" w:cs="Times New Roman"/>
+        </w:rPr>
+      </w:pPr>
+    </w:p>
+    <w:p>
+      <w:pPr>
+        <w:shd w:val="clear" w:color="auto" w:fill="FFFFFF"/>
+        <w:rPr>
+          <w:rFonts w:ascii="var(--font-stack-heading)" w:hAnsi="var(--font-stack-heading)"/>
+          <w:b/>
+          <w:bCs/>
+          <w:color w:val="2D2F31"/>
+        </w:rPr>
+      </w:pPr>
+      <w:r>
+        <w:rPr>
+          <w:rFonts w:ascii="var(--font-stack-heading)" w:hAnsi="var(--font-stack-heading)"/>
+          <w:b/>
+          <w:bCs/>
+          <w:color w:val="2D2F31"/>
+        </w:rPr>
+        <w:t>Assignment instructions</w:t>
+      </w:r>
+    </w:p>
+    <w:p>
+      <w:pPr>
+        <w:shd w:val="clear" w:color="auto" w:fill="FFFFFF"/>
+        <w:rPr>
+          <w:rFonts w:ascii="Roboto" w:hAnsi="Roboto"/>
+          <w:color w:val="2D2F31"/>
+        </w:rPr>
+      </w:pPr>
+      <w:r>
+        <w:rPr>
+          <w:rFonts w:ascii="Roboto" w:hAnsi="Roboto"/>
+          <w:color w:val="2D2F31"/>
+        </w:rPr>
+        <w:t xml:space="preserve">100 minutes to </w:t>
+      </w:r>
+      <w:proofErr w:type="gramStart"/>
+      <w:r>
+        <w:rPr>
+          <w:rFonts w:ascii="Roboto" w:hAnsi="Roboto"/>
+          <w:color w:val="2D2F31"/>
+        </w:rPr>
+        <w:t>complete</w:t>
+      </w:r>
+      <w:proofErr w:type="gramEnd"/>
+    </w:p>
+    <w:p>
+      <w:pPr>
+        <w:shd w:val="clear" w:color="auto" w:fill="FFFFFF"/>
+        <w:rPr>
+          <w:rFonts w:ascii="Roboto" w:hAnsi="Roboto"/>
+          <w:color w:val="2D2F31"/>
+        </w:rPr>
+      </w:pPr>
+      <w:r>
+        <w:rPr>
+          <w:rFonts w:ascii="Roboto" w:hAnsi="Roboto"/>
+          <w:color w:val="2D2F31"/>
+        </w:rPr>
+        <w:t>2 student solutions</w:t>
+      </w:r>
+    </w:p>
+    <w:p>
+      <w:pPr>
+        <w:pStyle w:val="NormalWeb"/>
+        <w:shd w:val="clear" w:color="auto" w:fill="FFFFFF"/>
+        <w:spacing w:before="0" w:beforeAutospacing="0" w:after="0" w:afterAutospacing="0"/>
+        <w:rPr>
+          <w:rFonts w:ascii="Roboto" w:hAnsi="Roboto"/>
+          <w:color w:val="2D2F31"/>
+        </w:rPr>
+      </w:pPr>
+      <w:r>
+        <w:rPr>
+          <w:rFonts w:ascii="Roboto" w:hAnsi="Roboto"/>
+          <w:color w:val="2D2F31"/>
+        </w:rPr>
+        <w:t xml:space="preserve">Here are few </w:t>
+      </w:r>
+      <w:proofErr w:type="gramStart"/>
+      <w:r>
+        <w:rPr>
+          <w:rFonts w:ascii="Roboto" w:hAnsi="Roboto"/>
+          <w:color w:val="2D2F31"/>
+        </w:rPr>
+        <w:t>high level</w:t>
+      </w:r>
+      <w:proofErr w:type="gramEnd"/>
+      <w:r>
+        <w:rPr>
+          <w:rFonts w:ascii="Roboto" w:hAnsi="Roboto"/>
+          <w:color w:val="2D2F31"/>
+        </w:rPr>
+        <w:t xml:space="preserve"> steps you can use as a guideline.</w:t>
+      </w:r>
+    </w:p>
+    <w:p>
+      <w:pPr>
+        <w:pStyle w:val="NormalWeb"/>
+        <w:numPr>
+          <w:ilvl w:val="0"/>
+          <w:numId w:val="3"/>
+        </w:numPr>
+        <w:shd w:val="clear" w:color="auto" w:fill="FFFFFF"/>
+        <w:spacing w:before="0" w:beforeAutospacing="0" w:after="0" w:afterAutospacing="0"/>
+        <w:rPr>
+          <w:rFonts w:ascii="Roboto" w:hAnsi="Roboto"/>
+          <w:color w:val="2D2F31"/>
+        </w:rPr>
+      </w:pPr>
+      <w:r>
+        <w:rPr>
+          <w:rFonts w:ascii="Roboto" w:hAnsi="Roboto"/>
+          <w:color w:val="2D2F31"/>
+        </w:rPr>
+        <w:t xml:space="preserve">Identify your video sources: Organize them in such you with id and their </w:t>
+      </w:r>
+      <w:proofErr w:type="spellStart"/>
+      <w:r>
+        <w:rPr>
+          <w:rFonts w:ascii="Roboto" w:hAnsi="Roboto"/>
+          <w:color w:val="2D2F31"/>
+        </w:rPr>
+        <w:t>url</w:t>
+      </w:r>
+      <w:proofErr w:type="spellEnd"/>
+      <w:r>
+        <w:rPr>
+          <w:rFonts w:ascii="Roboto" w:hAnsi="Roboto"/>
+          <w:color w:val="2D2F31"/>
+        </w:rPr>
+        <w:t xml:space="preserve"> so you can identify them </w:t>
+      </w:r>
+      <w:proofErr w:type="gramStart"/>
+      <w:r>
+        <w:rPr>
+          <w:rFonts w:ascii="Roboto" w:hAnsi="Roboto"/>
+          <w:color w:val="2D2F31"/>
+        </w:rPr>
+        <w:t>later on</w:t>
+      </w:r>
+      <w:proofErr w:type="gramEnd"/>
+      <w:r>
+        <w:rPr>
+          <w:rFonts w:ascii="Roboto" w:hAnsi="Roboto"/>
+          <w:color w:val="2D2F31"/>
+        </w:rPr>
+        <w:t>. Also keep in mind your hardware resources. Better to use smaller videos e.g. 1-5 mins.</w:t>
+      </w:r>
+    </w:p>
+    <w:p>
+      <w:pPr>
+        <w:pStyle w:val="NormalWeb"/>
+        <w:numPr>
+          <w:ilvl w:val="0"/>
+          <w:numId w:val="3"/>
+        </w:numPr>
+        <w:shd w:val="clear" w:color="auto" w:fill="FFFFFF"/>
+        <w:spacing w:before="0" w:beforeAutospacing="0" w:after="0" w:afterAutospacing="0"/>
+        <w:rPr>
+          <w:rFonts w:ascii="Roboto" w:hAnsi="Roboto"/>
+          <w:color w:val="2D2F31"/>
+        </w:rPr>
+      </w:pPr>
+      <w:r>
+        <w:rPr>
+          <w:rFonts w:ascii="Roboto" w:hAnsi="Roboto"/>
+          <w:color w:val="2D2F31"/>
+        </w:rPr>
+        <w:t>Transcribe your videos: Convert your videos to text. If you don't have transcription tool you can extract audio from a video using opensource tools like "</w:t>
+      </w:r>
+      <w:proofErr w:type="spellStart"/>
+      <w:r>
+        <w:rPr>
+          <w:rFonts w:ascii="Roboto" w:hAnsi="Roboto"/>
+          <w:color w:val="2D2F31"/>
+        </w:rPr>
+        <w:t>shotcut</w:t>
+      </w:r>
+      <w:proofErr w:type="spellEnd"/>
+      <w:r>
+        <w:rPr>
+          <w:rFonts w:ascii="Roboto" w:hAnsi="Roboto"/>
+          <w:color w:val="2D2F31"/>
+        </w:rPr>
+        <w:t>". And then you can use Open AI whisper to transcribe.</w:t>
+      </w:r>
+    </w:p>
+    <w:p>
+      <w:pPr>
+        <w:pStyle w:val="NormalWeb"/>
+        <w:numPr>
+          <w:ilvl w:val="0"/>
+          <w:numId w:val="3"/>
+        </w:numPr>
+        <w:shd w:val="clear" w:color="auto" w:fill="FFFFFF"/>
+        <w:spacing w:before="0" w:beforeAutospacing="0" w:after="0" w:afterAutospacing="0"/>
+        <w:rPr>
+          <w:rFonts w:ascii="Roboto" w:hAnsi="Roboto"/>
+          <w:color w:val="2D2F31"/>
+        </w:rPr>
+      </w:pPr>
+      <w:r>
+        <w:rPr>
+          <w:rFonts w:ascii="Roboto" w:hAnsi="Roboto"/>
+          <w:color w:val="2D2F31"/>
+        </w:rPr>
+        <w:t>Create a semantic text search back end: You will find semantic search technique taught in this course useful for this purpose.</w:t>
+      </w:r>
+    </w:p>
+    <w:p>
+      <w:pPr>
+        <w:pStyle w:val="NormalWeb"/>
+        <w:numPr>
+          <w:ilvl w:val="0"/>
+          <w:numId w:val="3"/>
+        </w:numPr>
+        <w:shd w:val="clear" w:color="auto" w:fill="FFFFFF"/>
+        <w:spacing w:before="0" w:beforeAutospacing="0" w:after="0" w:afterAutospacing="0"/>
+        <w:rPr>
+          <w:rFonts w:ascii="Roboto" w:hAnsi="Roboto"/>
+          <w:color w:val="2D2F31"/>
+        </w:rPr>
+      </w:pPr>
+      <w:r>
+        <w:rPr>
+          <w:rFonts w:ascii="Roboto" w:hAnsi="Roboto"/>
+          <w:color w:val="2D2F31"/>
+        </w:rPr>
+        <w:t>Push to GitHub and share your repository with the class in a comment/question to this assignment.</w:t>
+      </w:r>
+    </w:p>
+    <w:p>
+      <w:pPr>
+        <w:pStyle w:val="NormalWeb"/>
+        <w:shd w:val="clear" w:color="auto" w:fill="FFFFFF"/>
+        <w:spacing w:before="0" w:after="0"/>
+        <w:rPr>
+          <w:rFonts w:ascii="Roboto" w:hAnsi="Roboto"/>
+          <w:color w:val="2D2F31"/>
+        </w:rPr>
+      </w:pPr>
+    </w:p>
+    <w:p>
+      <w:pPr>
+        <w:pStyle w:val="Heading4"/>
+        <w:shd w:val="clear" w:color="auto" w:fill="FFFFFF"/>
+        <w:rPr>
+          <w:rFonts w:ascii="var(--font-stack-heading)" w:hAnsi="var(--font-stack-heading)"/>
+          <w:color w:val="2D2F31"/>
+        </w:rPr>
+      </w:pPr>
+      <w:r>
+        <w:rPr>
+          <w:rFonts w:ascii="var(--font-stack-heading)" w:hAnsi="var(--font-stack-heading)"/>
+          <w:color w:val="2D2F31"/>
+        </w:rPr>
+        <w:t>Questions for this assignment</w:t>
+      </w:r>
+    </w:p>
+    <w:p>
+      <w:pPr>
+        <w:pStyle w:val="NormalWeb"/>
+        <w:shd w:val="clear" w:color="auto" w:fill="FFFFFF"/>
+        <w:spacing w:before="0" w:beforeAutospacing="0" w:after="0" w:afterAutospacing="0"/>
+        <w:rPr>
+          <w:rFonts w:ascii="Roboto" w:hAnsi="Roboto"/>
+          <w:color w:val="2D2F31"/>
+        </w:rPr>
+      </w:pPr>
+      <w:r>
+        <w:rPr>
+          <w:rFonts w:ascii="Roboto" w:hAnsi="Roboto"/>
+          <w:color w:val="2D2F31"/>
+        </w:rPr>
+        <w:t>Have you identified your video sources? What are those sources?</w:t>
+      </w:r>
+    </w:p>
+    <w:p>
+      <w:pPr>
+        <w:pStyle w:val="NormalWeb"/>
+        <w:shd w:val="clear" w:color="auto" w:fill="FFFFFF"/>
+        <w:spacing w:before="0" w:beforeAutospacing="0" w:after="0" w:afterAutospacing="0"/>
+        <w:rPr>
+          <w:rFonts w:ascii="Roboto" w:hAnsi="Roboto"/>
+          <w:color w:val="2D2F31"/>
+        </w:rPr>
+      </w:pPr>
+      <w:r>
+        <w:rPr>
+          <w:rFonts w:ascii="Roboto" w:hAnsi="Roboto"/>
+          <w:color w:val="2D2F31"/>
+        </w:rPr>
+        <w:t>How many video files you have identified?</w:t>
+      </w:r>
+    </w:p>
+    <w:p>
+      <w:pPr>
+        <w:pStyle w:val="NormalWeb"/>
+        <w:shd w:val="clear" w:color="auto" w:fill="FFFFFF"/>
+        <w:spacing w:before="0" w:after="0"/>
+        <w:rPr>
+          <w:rFonts w:ascii="Roboto" w:hAnsi="Roboto"/>
+          <w:color w:val="2D2F31"/>
+        </w:rPr>
+      </w:pPr>
+    </w:p>
+    <w:p>
+      <w:pPr>
+        <w:pStyle w:val="NormalWeb"/>
+        <w:shd w:val="clear" w:color="auto" w:fill="FFFFFF"/>
+        <w:spacing w:before="0" w:beforeAutospacing="0" w:after="0" w:afterAutospacing="0"/>
+        <w:rPr>
+          <w:rFonts w:ascii="Roboto" w:hAnsi="Roboto"/>
+          <w:color w:val="2D2F31"/>
+        </w:rPr>
+      </w:pPr>
+      <w:r>
+        <w:rPr>
+          <w:rFonts w:ascii="Roboto" w:hAnsi="Roboto"/>
+          <w:color w:val="2D2F31"/>
+        </w:rPr>
+        <w:t>What is the average video length of your files?</w:t>
+      </w:r>
+    </w:p>
+    <w:p>
+      <w:pPr>
+        <w:pStyle w:val="NormalWeb"/>
+        <w:shd w:val="clear" w:color="auto" w:fill="FFFFFF"/>
+        <w:spacing w:before="0" w:beforeAutospacing="0" w:after="0" w:afterAutospacing="0"/>
+        <w:rPr>
+          <w:rFonts w:ascii="Roboto" w:hAnsi="Roboto"/>
+          <w:color w:val="2D2F31"/>
+        </w:rPr>
+      </w:pPr>
+      <w:r>
+        <w:rPr>
+          <w:rFonts w:ascii="Roboto" w:hAnsi="Roboto"/>
+          <w:color w:val="2D2F31"/>
+        </w:rPr>
+        <w:t>Have you successfully transcribed all your video files to text? What are the tools and techniques you used?</w:t>
+      </w:r>
+    </w:p>
+    <w:p>
+      <w:pPr>
+        <w:pStyle w:val="NormalWeb"/>
+        <w:shd w:val="clear" w:color="auto" w:fill="FFFFFF"/>
+        <w:spacing w:before="0" w:beforeAutospacing="0" w:after="0" w:afterAutospacing="0"/>
+        <w:rPr>
+          <w:rFonts w:ascii="Roboto" w:hAnsi="Roboto"/>
+          <w:color w:val="2D2F31"/>
+        </w:rPr>
+      </w:pPr>
+      <w:r>
+        <w:rPr>
+          <w:rFonts w:ascii="Roboto" w:hAnsi="Roboto"/>
+          <w:color w:val="2D2F31"/>
+        </w:rPr>
+        <w:t xml:space="preserve">What </w:t>
+      </w:r>
+      <w:proofErr w:type="gramStart"/>
+      <w:r>
+        <w:rPr>
+          <w:rFonts w:ascii="Roboto" w:hAnsi="Roboto"/>
+          <w:color w:val="2D2F31"/>
+        </w:rPr>
+        <w:t>is</w:t>
+      </w:r>
+      <w:proofErr w:type="gramEnd"/>
+      <w:r>
+        <w:rPr>
+          <w:rFonts w:ascii="Roboto" w:hAnsi="Roboto"/>
+          <w:color w:val="2D2F31"/>
+        </w:rPr>
+        <w:t xml:space="preserve"> average words/token per video?</w:t>
+      </w:r>
+    </w:p>
+    <w:p>
+      <w:pPr>
+        <w:pStyle w:val="NormalWeb"/>
+        <w:shd w:val="clear" w:color="auto" w:fill="FFFFFF"/>
+        <w:spacing w:before="0" w:beforeAutospacing="0" w:after="0" w:afterAutospacing="0"/>
+        <w:rPr>
+          <w:rFonts w:ascii="Roboto" w:hAnsi="Roboto"/>
+          <w:color w:val="2D2F31"/>
+        </w:rPr>
+      </w:pPr>
+      <w:r>
+        <w:rPr>
+          <w:rFonts w:ascii="Roboto" w:hAnsi="Roboto"/>
+          <w:color w:val="2D2F31"/>
+        </w:rPr>
+        <w:t>What transformer model you choose and why?</w:t>
+      </w:r>
+    </w:p>
+    <w:p>
+      <w:pPr>
+        <w:pStyle w:val="NormalWeb"/>
+        <w:shd w:val="clear" w:color="auto" w:fill="FFFFFF"/>
+        <w:spacing w:before="0" w:after="0"/>
+        <w:rPr>
+          <w:rFonts w:ascii="Roboto" w:hAnsi="Roboto"/>
+          <w:color w:val="2D2F31"/>
+        </w:rPr>
+      </w:pPr>
+    </w:p>
+    <w:p>
+      <w:pPr>
+        <w:pStyle w:val="NormalWeb"/>
+        <w:shd w:val="clear" w:color="auto" w:fill="FFFFFF"/>
+        <w:spacing w:before="0" w:beforeAutospacing="0" w:after="0" w:afterAutospacing="0"/>
+        <w:rPr>
+          <w:rFonts w:ascii="Roboto" w:hAnsi="Roboto"/>
+          <w:color w:val="2D2F31"/>
+        </w:rPr>
+      </w:pPr>
+      <w:r>
+        <w:rPr>
+          <w:rFonts w:ascii="Roboto" w:hAnsi="Roboto"/>
+          <w:color w:val="2D2F31"/>
+        </w:rPr>
+        <w:t>What is the vector dimension of your index?</w:t>
+      </w:r>
+    </w:p>
+    <w:p>
+      <w:pPr>
+        <w:pStyle w:val="NormalWeb"/>
+        <w:shd w:val="clear" w:color="auto" w:fill="FFFFFF"/>
+        <w:spacing w:before="0" w:beforeAutospacing="0" w:after="0" w:afterAutospacing="0"/>
+        <w:rPr>
+          <w:rFonts w:ascii="Roboto" w:hAnsi="Roboto"/>
+          <w:color w:val="2D2F31"/>
+        </w:rPr>
+      </w:pPr>
+      <w:r>
+        <w:rPr>
+          <w:rFonts w:ascii="Roboto" w:hAnsi="Roboto"/>
+          <w:color w:val="2D2F31"/>
+        </w:rPr>
+        <w:t>How good your video search application? How did you determine that?</w:t>
+      </w:r>
+    </w:p>
+    <w:p>
+      <w:pPr>
+        <w:pStyle w:val="NormalWeb"/>
+        <w:shd w:val="clear" w:color="auto" w:fill="FFFFFF"/>
+        <w:spacing w:before="0" w:beforeAutospacing="0" w:after="0" w:afterAutospacing="0"/>
+        <w:rPr>
+          <w:rFonts w:ascii="Roboto" w:hAnsi="Roboto"/>
+          <w:color w:val="2D2F31"/>
+        </w:rPr>
+      </w:pPr>
+      <w:r>
+        <w:rPr>
+          <w:rFonts w:ascii="Roboto" w:hAnsi="Roboto"/>
+          <w:color w:val="2D2F31"/>
+        </w:rPr>
+        <w:t>What could be improved on this project?</w:t>
+      </w:r>
+    </w:p>
+    <w:p>
+      <w:pPr>
+        <w:pStyle w:val="NormalWeb"/>
+        <w:shd w:val="clear" w:color="auto" w:fill="FFFFFF"/>
+        <w:spacing w:before="0" w:beforeAutospacing="0" w:after="0" w:afterAutospacing="0"/>
+        <w:rPr>
+          <w:rFonts w:ascii="Roboto" w:hAnsi="Roboto"/>
+          <w:color w:val="2D2F31"/>
+        </w:rPr>
+      </w:pPr>
+      <w:r>
+        <w:rPr>
+          <w:rFonts w:ascii="Roboto" w:hAnsi="Roboto"/>
+          <w:color w:val="2D2F31"/>
+        </w:rPr>
+        <w:t>Can you summarize your learning from this capstone project and identify future work?</w:t>
+      </w:r>
+    </w:p>
+    <w:p>
+      <w:pPr>
+        <w:pStyle w:val="NormalWeb"/>
+        <w:shd w:val="clear" w:color="auto" w:fill="FFFFFF"/>
+        <w:spacing w:before="0" w:after="0"/>
+        <w:rPr>
+          <w:rFonts w:ascii="Roboto" w:hAnsi="Roboto"/>
+          <w:color w:val="2D2F31"/>
+        </w:rPr>
+      </w:pPr>
+    </w:p>
+    <w:p>
+      <w:pPr>
+        <w:pStyle w:val="NormalWeb"/>
+        <w:shd w:val="clear" w:color="auto" w:fill="FFFFFF"/>
+        <w:spacing w:before="0" w:beforeAutospacing="0" w:after="0" w:afterAutospacing="0"/>
+        <w:rPr>
+          <w:rFonts w:ascii="Roboto" w:hAnsi="Roboto"/>
+          <w:color w:val="2D2F31"/>
+        </w:rPr>
+      </w:pPr>
+      <w:r>
+        <w:rPr>
+          <w:rFonts w:ascii="Roboto" w:hAnsi="Roboto"/>
+          <w:color w:val="2D2F31"/>
+        </w:rPr>
+        <w:t xml:space="preserve">Did you share your project with rest of the worlds and your peers in this class? You could share by pushing your codes and readme file in GitHub or in a blog post. Please share the URL with your </w:t>
+      </w:r>
+      <w:proofErr w:type="gramStart"/>
+      <w:r>
+        <w:rPr>
+          <w:rFonts w:ascii="Roboto" w:hAnsi="Roboto"/>
+          <w:color w:val="2D2F31"/>
+        </w:rPr>
+        <w:t>class?</w:t>
+      </w:r>
+      <w:proofErr w:type="gramEnd"/>
+    </w:p>
+    <w:p>
+      <w:pPr>
+        <w:rPr>
+          <w:rFonts w:ascii="Times New Roman" w:hAnsi="Times New Roman" w:cs="Times New Roman"/>
+        </w:rPr>
+      </w:pPr>
+    </w:p>
+    <w:p>
+      <w:pPr>
+        <w:rPr>
+          <w:rFonts w:ascii="Times New Roman" w:hAnsi="Times New Roman" w:cs="Times New Roman"/>
+        </w:rPr>
+      </w:pPr>
+    </w:p>
+    <w:p>
+      <w:pPr>
+        <w:rPr>
+          <w:rFonts w:ascii="Times New Roman" w:hAnsi="Times New Roman" w:cs="Times New Roman"/>
+        </w:rPr>
+      </w:pPr>
+      <w:r>
+        <w:rPr>
+          <w:rFonts w:ascii="Times New Roman" w:hAnsi="Times New Roman" w:cs="Times New Roman"/>
+        </w:rPr>
+        <w:t>TLDR READING LIST</w:t>
+      </w:r>
+    </w:p>
+    <w:p>
+      <w:pPr>
+        <w:rPr>
+          <w:rFonts w:ascii="Times New Roman" w:hAnsi="Times New Roman" w:cs="Times New Roman"/>
+        </w:rPr>
+      </w:pPr>
+    </w:p>
+    <w:p>
+      <w:pPr>
+        <w:rPr>
+          <w:rFonts w:ascii="Arial" w:hAnsi="Arial" w:cs="Arial"/>
+          <w:color w:val="010101"/>
+          <w:sz w:val="27"/>
+          <w:szCs w:val="27"/>
+        </w:rPr>
+      </w:pPr>
+      <w:r>
+        <w:rPr>
+          <w:rStyle w:val="Strong"/>
+          <w:rFonts w:ascii="Arial" w:hAnsi="Arial" w:cs="Arial"/>
+          <w:color w:val="010101"/>
+          <w:sz w:val="27"/>
+          <w:szCs w:val="27"/>
+          <w:u w:val="single"/>
+          <w:shd w:val="clear" w:color="auto" w:fill="FEFEFE"/>
+        </w:rPr>
+        <w:t>Modern client-side routing: th</w:t>
+      </w:r>
+      <w:r>
+        <w:rPr>
+          <w:rStyle w:val="Strong"/>
+          <w:rFonts w:ascii="Arial" w:hAnsi="Arial" w:cs="Arial"/>
+          <w:color w:val="010101"/>
+          <w:sz w:val="27"/>
+          <w:szCs w:val="27"/>
+          <w:u w:val="single"/>
+          <w:shd w:val="clear" w:color="auto" w:fill="FEFEFE"/>
+        </w:rPr>
+        <w:t>e</w:t>
+      </w:r>
+      <w:r>
+        <w:rPr>
+          <w:rStyle w:val="Strong"/>
+          <w:rFonts w:ascii="Arial" w:hAnsi="Arial" w:cs="Arial"/>
+          <w:color w:val="010101"/>
+          <w:sz w:val="27"/>
+          <w:szCs w:val="27"/>
+          <w:u w:val="single"/>
+          <w:shd w:val="clear" w:color="auto" w:fill="FEFEFE"/>
+        </w:rPr>
+        <w:t xml:space="preserve"> Navigation API (</w:t>
+      </w:r>
+      <w:proofErr w:type="gramStart"/>
+      <w:r>
+        <w:rPr>
+          <w:rStyle w:val="Strong"/>
+          <w:rFonts w:ascii="Arial" w:hAnsi="Arial" w:cs="Arial"/>
+          <w:color w:val="010101"/>
+          <w:sz w:val="27"/>
+          <w:szCs w:val="27"/>
+          <w:u w:val="single"/>
+          <w:shd w:val="clear" w:color="auto" w:fill="FEFEFE"/>
+        </w:rPr>
+        <w:t>16 minute</w:t>
+      </w:r>
+      <w:proofErr w:type="gramEnd"/>
+      <w:r>
+        <w:rPr>
+          <w:rStyle w:val="Strong"/>
+          <w:rFonts w:ascii="Arial" w:hAnsi="Arial" w:cs="Arial"/>
+          <w:color w:val="010101"/>
+          <w:sz w:val="27"/>
+          <w:szCs w:val="27"/>
+          <w:u w:val="single"/>
+          <w:shd w:val="clear" w:color="auto" w:fill="FEFEFE"/>
+        </w:rPr>
+        <w:t xml:space="preserve"> read)</w:t>
+      </w:r>
+      <w:r>
+        <w:rPr>
+          <w:rStyle w:val="apple-converted-space"/>
+          <w:rFonts w:ascii="Arial" w:hAnsi="Arial" w:cs="Arial"/>
+          <w:color w:val="010101"/>
+          <w:sz w:val="27"/>
+          <w:szCs w:val="27"/>
+          <w:shd w:val="clear" w:color="auto" w:fill="FEFEFE"/>
+        </w:rPr>
+        <w:t> </w:t>
+      </w:r>
+      <w:r>
+        <w:rPr>
+          <w:rFonts w:ascii="Arial" w:hAnsi="Arial" w:cs="Arial"/>
+          <w:color w:val="010101"/>
+          <w:sz w:val="27"/>
+          <w:szCs w:val="27"/>
+        </w:rPr>
+        <w:br/>
+      </w:r>
+    </w:p>
+    <w:p>
+      <w:pPr>
+        <w:rPr>
+          <w:rFonts w:ascii="Arial" w:hAnsi="Arial" w:cs="Arial"/>
+          <w:color w:val="010101"/>
+          <w:sz w:val="27"/>
+          <w:szCs w:val="27"/>
+        </w:rPr>
+      </w:pPr>
+      <w:hyperlink r:id="rId9" w:history="1">
+        <w:r>
+          <w:rPr>
+            <w:rStyle w:val="Hyperlink"/>
+            <w:rFonts w:ascii="Arial" w:hAnsi="Arial" w:cs="Arial"/>
+            <w:sz w:val="27"/>
+            <w:szCs w:val="27"/>
+          </w:rPr>
+          <w:t>https://developer.chrome.com/docs/web-platform/navigation-api?utm_source=tldrwebdev</w:t>
+        </w:r>
+      </w:hyperlink>
+    </w:p>
+    <w:p>
+      <w:pPr>
+        <w:rPr>
+          <w:rFonts w:ascii="Helvetica Neue" w:hAnsi="Helvetica Neue"/>
+          <w:color w:val="010101"/>
+          <w:sz w:val="27"/>
+          <w:szCs w:val="27"/>
+          <w:shd w:val="clear" w:color="auto" w:fill="FEFEFE"/>
+        </w:rPr>
+      </w:pPr>
+      <w:r>
+        <w:rPr>
+          <w:rFonts w:ascii="Arial" w:hAnsi="Arial" w:cs="Arial"/>
+          <w:color w:val="010101"/>
+          <w:sz w:val="27"/>
+          <w:szCs w:val="27"/>
+        </w:rPr>
+        <w:br/>
+      </w:r>
+      <w:r>
+        <w:rPr>
+          <w:rFonts w:ascii="Helvetica Neue" w:hAnsi="Helvetica Neue"/>
+          <w:color w:val="010101"/>
+          <w:sz w:val="27"/>
+          <w:szCs w:val="27"/>
+          <w:shd w:val="clear" w:color="auto" w:fill="FEFEFE"/>
+        </w:rPr>
+        <w:t xml:space="preserve">SPAs (Single Page Applications) are defined by a core feature: they dynamically rewrite their content as users interact with them instead of the default method of loading entirely new pages from the server. SPAs </w:t>
+      </w:r>
+      <w:proofErr w:type="gramStart"/>
+      <w:r>
+        <w:rPr>
+          <w:rFonts w:ascii="Helvetica Neue" w:hAnsi="Helvetica Neue"/>
+          <w:color w:val="010101"/>
+          <w:sz w:val="27"/>
+          <w:szCs w:val="27"/>
+          <w:shd w:val="clear" w:color="auto" w:fill="FEFEFE"/>
+        </w:rPr>
+        <w:t>are able to</w:t>
+      </w:r>
+      <w:proofErr w:type="gramEnd"/>
+      <w:r>
+        <w:rPr>
+          <w:rFonts w:ascii="Helvetica Neue" w:hAnsi="Helvetica Neue"/>
+          <w:color w:val="010101"/>
+          <w:sz w:val="27"/>
+          <w:szCs w:val="27"/>
+          <w:shd w:val="clear" w:color="auto" w:fill="FEFEFE"/>
+        </w:rPr>
+        <w:t xml:space="preserve"> provide this feature via the History API, a clunky API developed long before SPAs were the norm. The Navigation API is a newly proposed API that completely overhauls this space that promises to be easier to adapt. This page describes the Navigation API at a high level with code examples on popular usages.</w:t>
+      </w:r>
+    </w:p>
+    <w:p>
+      <w:pPr>
+        <w:rPr>
+          <w:rFonts w:ascii="Helvetica Neue" w:hAnsi="Helvetica Neue"/>
+          <w:color w:val="010101"/>
+          <w:sz w:val="27"/>
+          <w:szCs w:val="27"/>
+          <w:shd w:val="clear" w:color="auto" w:fill="FEFEFE"/>
+        </w:rPr>
+      </w:pPr>
+    </w:p>
+    <w:p>
+      <w:r>
+        <w:rPr>
+          <w:rStyle w:val="Strong"/>
+          <w:rFonts w:ascii="Arial" w:hAnsi="Arial" w:cs="Arial"/>
+          <w:color w:val="010101"/>
+          <w:sz w:val="27"/>
+          <w:szCs w:val="27"/>
+          <w:u w:val="single"/>
+          <w:shd w:val="clear" w:color="auto" w:fill="FEFEFE"/>
+        </w:rPr>
+        <w:t>Coding interviews are effective (</w:t>
+      </w:r>
+      <w:proofErr w:type="gramStart"/>
+      <w:r>
+        <w:rPr>
+          <w:rStyle w:val="Strong"/>
+          <w:rFonts w:ascii="Arial" w:hAnsi="Arial" w:cs="Arial"/>
+          <w:color w:val="010101"/>
+          <w:sz w:val="27"/>
+          <w:szCs w:val="27"/>
+          <w:u w:val="single"/>
+          <w:shd w:val="clear" w:color="auto" w:fill="FEFEFE"/>
+        </w:rPr>
+        <w:t>2 minute</w:t>
+      </w:r>
+      <w:proofErr w:type="gramEnd"/>
+      <w:r>
+        <w:rPr>
+          <w:rStyle w:val="Strong"/>
+          <w:rFonts w:ascii="Arial" w:hAnsi="Arial" w:cs="Arial"/>
+          <w:color w:val="010101"/>
+          <w:sz w:val="27"/>
+          <w:szCs w:val="27"/>
+          <w:u w:val="single"/>
+          <w:shd w:val="clear" w:color="auto" w:fill="FEFEFE"/>
+        </w:rPr>
+        <w:t xml:space="preserve"> read)</w:t>
+      </w:r>
+      <w:r>
+        <w:rPr>
+          <w:rStyle w:val="apple-converted-space"/>
+          <w:rFonts w:ascii="Arial" w:hAnsi="Arial" w:cs="Arial"/>
+          <w:color w:val="010101"/>
+          <w:sz w:val="27"/>
+          <w:szCs w:val="27"/>
+          <w:shd w:val="clear" w:color="auto" w:fill="FEFEFE"/>
+        </w:rPr>
+        <w:t> </w:t>
+      </w:r>
+    </w:p>
+    <w:p>
+      <w:pPr>
+        <w:rPr>
+          <w:rFonts w:ascii="Helvetica Neue" w:hAnsi="Helvetica Neue"/>
+          <w:color w:val="010101"/>
+          <w:sz w:val="27"/>
+          <w:szCs w:val="27"/>
+          <w:shd w:val="clear" w:color="auto" w:fill="FEFEFE"/>
+        </w:rPr>
+      </w:pPr>
+      <w:r>
+        <w:rPr>
+          <w:rFonts w:ascii="Arial" w:hAnsi="Arial" w:cs="Arial"/>
+          <w:color w:val="010101"/>
+          <w:sz w:val="27"/>
+          <w:szCs w:val="27"/>
+        </w:rPr>
+        <w:t>https://www.pcloadletter.dev/blog/coding-interviews/?utm_source=tldrwebdev</w:t>
+      </w:r>
+      <w:r>
+        <w:rPr>
+          <w:rFonts w:ascii="Arial" w:hAnsi="Arial" w:cs="Arial"/>
+          <w:color w:val="010101"/>
+          <w:sz w:val="27"/>
+          <w:szCs w:val="27"/>
+        </w:rPr>
+        <w:br/>
+      </w:r>
+      <w:r>
+        <w:rPr>
+          <w:rFonts w:ascii="Arial" w:hAnsi="Arial" w:cs="Arial"/>
+          <w:color w:val="010101"/>
+          <w:sz w:val="27"/>
+          <w:szCs w:val="27"/>
+        </w:rPr>
+        <w:br/>
+      </w:r>
+      <w:r>
+        <w:rPr>
+          <w:rFonts w:ascii="Helvetica Neue" w:hAnsi="Helvetica Neue"/>
+          <w:color w:val="010101"/>
+          <w:sz w:val="27"/>
+          <w:szCs w:val="27"/>
+          <w:shd w:val="clear" w:color="auto" w:fill="FEFEFE"/>
+        </w:rPr>
+        <w:t>Coding interviews are effective for companies despite their limitations because they help minimize the risk of hiring bad candidates. While there are downsides to coding interviews, like pressure and filtering out good candidates who don't perform well, they can be useful for assessing a candidate's problem-solving skills and their potential as a future teammate. Automated assessments aren’t as reliable as they lack human interaction and can’t always catch cheating.</w:t>
+      </w:r>
+    </w:p>
+    <w:p>
+      <w:pPr>
+        <w:rPr>
+          <w:rFonts w:ascii="Helvetica Neue" w:hAnsi="Helvetica Neue"/>
+          <w:color w:val="010101"/>
+          <w:sz w:val="27"/>
+          <w:szCs w:val="27"/>
+          <w:shd w:val="clear" w:color="auto" w:fill="FEFEFE"/>
+        </w:rPr>
+      </w:pPr>
+    </w:p>
+    <w:tbl>
+      <w:tblPr>
+        <w:tblW w:w="5000" w:type="pct"/>
+        <w:shd w:val="clear" w:color="auto" w:fill="FEFEFE"/>
+        <w:tblCellMar>
+          <w:left w:w="0" w:type="dxa"/>
+          <w:right w:w="0" w:type="dxa"/>
+        </w:tblCellMar>
+        <w:tblLook w:val="04A0" w:firstRow="1" w:lastRow="0" w:firstColumn="1" w:lastColumn="0" w:noHBand="0" w:noVBand="1"/>
+      </w:tblPr>
+      <w:tblGrid>
+        <w:gridCol w:w="9026"/>
+      </w:tblGrid>
+      <w:tr>
+        <w:tc>
+          <w:tcPr>
+            <w:tcW w:w="0" w:type="auto"/>
+            <w:shd w:val="clear" w:color="auto" w:fill="FEFEFE"/>
+            <w:tcMar>
+              <w:top w:w="225" w:type="dxa"/>
+              <w:left w:w="225" w:type="dxa"/>
+              <w:bottom w:w="225" w:type="dxa"/>
+              <w:right w:w="225" w:type="dxa"/>
+            </w:tcMar>
+            <w:vAlign w:val="center"/>
+            <w:hideMark/>
+          </w:tcPr>
+          <w:p>
+            <w:pPr>
+              <w:shd w:val="clear" w:color="auto" w:fill="FEFEFE"/>
+              <w:rPr>
+                <w:rFonts w:ascii="Arial" w:eastAsia="Times New Roman" w:hAnsi="Arial" w:cs="Arial"/>
+                <w:color w:val="010101"/>
+                <w:kern w:val="0"/>
+                <w:sz w:val="27"/>
+                <w:szCs w:val="27"/>
+                <w:shd w:val="clear" w:color="auto" w:fill="FEFEFE"/>
+                <w:lang w:eastAsia="en-GB"/>
+                <w14:ligatures w14:val="none"/>
+              </w:rPr>
+            </w:pPr>
+            <w:r>
+              <w:rPr>
+                <w:rFonts w:ascii="Arial" w:eastAsia="Times New Roman" w:hAnsi="Arial" w:cs="Arial"/>
+                <w:b/>
+                <w:bCs/>
+                <w:color w:val="010101"/>
+                <w:kern w:val="0"/>
+                <w:sz w:val="27"/>
+                <w:szCs w:val="27"/>
+                <w:u w:val="single"/>
+                <w:shd w:val="clear" w:color="auto" w:fill="FEFEFE"/>
+                <w:lang w:eastAsia="en-GB"/>
+                <w14:ligatures w14:val="none"/>
+              </w:rPr>
+              <w:lastRenderedPageBreak/>
+              <w:t xml:space="preserve">Adding Keyboard Shortcuts to a 24 Year Old Government Website with </w:t>
+            </w:r>
+            <w:proofErr w:type="spellStart"/>
+            <w:r>
+              <w:rPr>
+                <w:rFonts w:ascii="Arial" w:eastAsia="Times New Roman" w:hAnsi="Arial" w:cs="Arial"/>
+                <w:b/>
+                <w:bCs/>
+                <w:color w:val="010101"/>
+                <w:kern w:val="0"/>
+                <w:sz w:val="27"/>
+                <w:szCs w:val="27"/>
+                <w:u w:val="single"/>
+                <w:shd w:val="clear" w:color="auto" w:fill="FEFEFE"/>
+                <w:lang w:eastAsia="en-GB"/>
+                <w14:ligatures w14:val="none"/>
+              </w:rPr>
+              <w:t>Userscripts</w:t>
+            </w:r>
+            <w:proofErr w:type="spellEnd"/>
+            <w:r>
+              <w:rPr>
+                <w:rFonts w:ascii="Arial" w:eastAsia="Times New Roman" w:hAnsi="Arial" w:cs="Arial"/>
+                <w:b/>
+                <w:bCs/>
+                <w:color w:val="010101"/>
+                <w:kern w:val="0"/>
+                <w:sz w:val="27"/>
+                <w:szCs w:val="27"/>
+                <w:u w:val="single"/>
+                <w:shd w:val="clear" w:color="auto" w:fill="FEFEFE"/>
+                <w:lang w:eastAsia="en-GB"/>
+                <w14:ligatures w14:val="none"/>
+              </w:rPr>
+              <w:t xml:space="preserve"> (7 minute read)</w:t>
+            </w:r>
+            <w:r>
+              <w:rPr>
+                <w:rFonts w:ascii="Arial" w:eastAsia="Times New Roman" w:hAnsi="Arial" w:cs="Arial"/>
+                <w:color w:val="010101"/>
+                <w:kern w:val="0"/>
+                <w:sz w:val="27"/>
+                <w:szCs w:val="27"/>
+                <w:u w:val="single"/>
+                <w:shd w:val="clear" w:color="auto" w:fill="FEFEFE"/>
+                <w:lang w:eastAsia="en-GB"/>
+                <w14:ligatures w14:val="none"/>
+              </w:rPr>
+              <w:t> </w:t>
+            </w:r>
+            <w:r>
+              <w:rPr>
+                <w:rFonts w:ascii="Arial" w:eastAsia="Times New Roman" w:hAnsi="Arial" w:cs="Arial"/>
+                <w:color w:val="010101"/>
+                <w:kern w:val="0"/>
+                <w:sz w:val="27"/>
+                <w:szCs w:val="27"/>
+                <w:shd w:val="clear" w:color="auto" w:fill="FEFEFE"/>
+                <w:lang w:eastAsia="en-GB"/>
+                <w14:ligatures w14:val="none"/>
+              </w:rPr>
+              <w:br/>
+            </w:r>
+            <w:hyperlink r:id="rId10" w:history="1">
+              <w:r>
+                <w:rPr>
+                  <w:rStyle w:val="Hyperlink"/>
+                  <w:rFonts w:ascii="Arial" w:eastAsia="Times New Roman" w:hAnsi="Arial" w:cs="Arial"/>
+                  <w:kern w:val="0"/>
+                  <w:sz w:val="27"/>
+                  <w:szCs w:val="27"/>
+                  <w:shd w:val="clear" w:color="auto" w:fill="FEFEFE"/>
+                  <w:lang w:eastAsia="en-GB"/>
+                  <w14:ligatures w14:val="none"/>
+                </w:rPr>
+                <w:t>https://wcedmisten.fyi/post/keyboard-shortcuts-userscripts/?utm_source=tldrwebdev</w:t>
+              </w:r>
+            </w:hyperlink>
+          </w:p>
+          <w:p>
+            <w:pPr>
+              <w:shd w:val="clear" w:color="auto" w:fill="FEFEFE"/>
+              <w:rPr>
+                <w:rFonts w:ascii="Arial" w:eastAsia="Times New Roman" w:hAnsi="Arial" w:cs="Arial"/>
+                <w:color w:val="010101"/>
+                <w:kern w:val="0"/>
+                <w:sz w:val="27"/>
+                <w:szCs w:val="27"/>
+                <w:lang w:eastAsia="en-GB"/>
+                <w14:ligatures w14:val="none"/>
+              </w:rPr>
+            </w:pPr>
+            <w:r>
+              <w:rPr>
+                <w:rFonts w:ascii="Arial" w:eastAsia="Times New Roman" w:hAnsi="Arial" w:cs="Arial"/>
+                <w:color w:val="010101"/>
+                <w:kern w:val="0"/>
+                <w:sz w:val="27"/>
+                <w:szCs w:val="27"/>
+                <w:shd w:val="clear" w:color="auto" w:fill="FEFEFE"/>
+                <w:lang w:eastAsia="en-GB"/>
+                <w14:ligatures w14:val="none"/>
+              </w:rPr>
+              <w:br/>
+            </w:r>
+            <w:r>
+              <w:rPr>
+                <w:rFonts w:ascii="Helvetica Neue" w:eastAsia="Times New Roman" w:hAnsi="Helvetica Neue" w:cs="Arial"/>
+                <w:color w:val="010101"/>
+                <w:kern w:val="0"/>
+                <w:sz w:val="27"/>
+                <w:szCs w:val="27"/>
+                <w:shd w:val="clear" w:color="auto" w:fill="FEFEFE"/>
+                <w:lang w:eastAsia="en-GB"/>
+                <w14:ligatures w14:val="none"/>
+              </w:rPr>
+              <w:t xml:space="preserve">This author spent a year cleaning medical device data from the FDA's 510k database website. The website's interface was outdated and lacked functionalities like fuzzy search and keyboard shortcuts. To save time and improve their workflow, the author wrote </w:t>
+            </w:r>
+            <w:proofErr w:type="spellStart"/>
+            <w:r>
+              <w:rPr>
+                <w:rFonts w:ascii="Helvetica Neue" w:eastAsia="Times New Roman" w:hAnsi="Helvetica Neue" w:cs="Arial"/>
+                <w:color w:val="010101"/>
+                <w:kern w:val="0"/>
+                <w:sz w:val="27"/>
+                <w:szCs w:val="27"/>
+                <w:shd w:val="clear" w:color="auto" w:fill="FEFEFE"/>
+                <w:lang w:eastAsia="en-GB"/>
+                <w14:ligatures w14:val="none"/>
+              </w:rPr>
+              <w:t>userscripts</w:t>
+            </w:r>
+            <w:proofErr w:type="spellEnd"/>
+            <w:r>
+              <w:rPr>
+                <w:rFonts w:ascii="Helvetica Neue" w:eastAsia="Times New Roman" w:hAnsi="Helvetica Neue" w:cs="Arial"/>
+                <w:color w:val="010101"/>
+                <w:kern w:val="0"/>
+                <w:sz w:val="27"/>
+                <w:szCs w:val="27"/>
+                <w:shd w:val="clear" w:color="auto" w:fill="FEFEFE"/>
+                <w:lang w:eastAsia="en-GB"/>
+                <w14:ligatures w14:val="none"/>
+              </w:rPr>
+              <w:t xml:space="preserve"> to automate repetitive actions by adding shortcuts for opening search, focusing on search input, and copying device ID. </w:t>
+            </w:r>
+          </w:p>
+        </w:tc>
+      </w:tr>
+    </w:tbl>
+    <w:p>
+      <w:pPr>
+        <w:rPr>
+          <w:rFonts w:ascii="Times New Roman" w:eastAsia="Times New Roman" w:hAnsi="Times New Roman" w:cs="Times New Roman"/>
+          <w:vanish/>
+          <w:kern w:val="0"/>
+          <w:lang w:eastAsia="en-GB"/>
+          <w14:ligatures w14:val="none"/>
+        </w:rPr>
+      </w:pPr>
+    </w:p>
+    <w:tbl>
+      <w:tblPr>
+        <w:tblW w:w="5000" w:type="pct"/>
+        <w:shd w:val="clear" w:color="auto" w:fill="FEFEFE"/>
+        <w:tblCellMar>
+          <w:left w:w="0" w:type="dxa"/>
+          <w:right w:w="0" w:type="dxa"/>
+        </w:tblCellMar>
+        <w:tblLook w:val="04A0" w:firstRow="1" w:lastRow="0" w:firstColumn="1" w:lastColumn="0" w:noHBand="0" w:noVBand="1"/>
+      </w:tblPr>
+      <w:tblGrid>
+        <w:gridCol w:w="9026"/>
+      </w:tblGrid>
+      <w:tr>
+        <w:tc>
+          <w:tcPr>
+            <w:tcW w:w="0" w:type="auto"/>
+            <w:shd w:val="clear" w:color="auto" w:fill="FEFEFE"/>
+            <w:tcMar>
+              <w:top w:w="225" w:type="dxa"/>
+              <w:left w:w="225" w:type="dxa"/>
+              <w:bottom w:w="225" w:type="dxa"/>
+              <w:right w:w="225" w:type="dxa"/>
+            </w:tcMar>
+            <w:vAlign w:val="center"/>
+            <w:hideMark/>
+          </w:tcPr>
+          <w:p>
+            <w:pPr>
+              <w:shd w:val="clear" w:color="auto" w:fill="FEFEFE"/>
+              <w:divId w:val="163320942"/>
+              <w:rPr>
+                <w:rFonts w:ascii="Arial" w:eastAsia="Times New Roman" w:hAnsi="Arial" w:cs="Arial"/>
+                <w:color w:val="010101"/>
+                <w:kern w:val="0"/>
+                <w:sz w:val="27"/>
+                <w:szCs w:val="27"/>
+                <w:shd w:val="clear" w:color="auto" w:fill="FEFEFE"/>
+                <w:lang w:eastAsia="en-GB"/>
+                <w14:ligatures w14:val="none"/>
+              </w:rPr>
+            </w:pPr>
+            <w:r>
+              <w:rPr>
+                <w:rFonts w:ascii="Arial" w:eastAsia="Times New Roman" w:hAnsi="Arial" w:cs="Arial"/>
+                <w:b/>
+                <w:bCs/>
+                <w:color w:val="010101"/>
+                <w:kern w:val="0"/>
+                <w:sz w:val="27"/>
+                <w:szCs w:val="27"/>
+                <w:u w:val="single"/>
+                <w:shd w:val="clear" w:color="auto" w:fill="FEFEFE"/>
+                <w:lang w:eastAsia="en-GB"/>
+                <w14:ligatures w14:val="none"/>
+              </w:rPr>
+              <w:t>You should be playing with GPTs at work (11 minute read)</w:t>
+            </w:r>
+            <w:r>
+              <w:rPr>
+                <w:rFonts w:ascii="Arial" w:eastAsia="Times New Roman" w:hAnsi="Arial" w:cs="Arial"/>
+                <w:color w:val="010101"/>
+                <w:kern w:val="0"/>
+                <w:sz w:val="27"/>
+                <w:szCs w:val="27"/>
+                <w:u w:val="single"/>
+                <w:shd w:val="clear" w:color="auto" w:fill="FEFEFE"/>
+                <w:lang w:eastAsia="en-GB"/>
+                <w14:ligatures w14:val="none"/>
+              </w:rPr>
+              <w:t> </w:t>
+            </w:r>
+            <w:r>
+              <w:rPr>
+                <w:rFonts w:ascii="Arial" w:eastAsia="Times New Roman" w:hAnsi="Arial" w:cs="Arial"/>
+                <w:color w:val="010101"/>
+                <w:kern w:val="0"/>
+                <w:sz w:val="27"/>
+                <w:szCs w:val="27"/>
+                <w:shd w:val="clear" w:color="auto" w:fill="FEFEFE"/>
+                <w:lang w:eastAsia="en-GB"/>
+                <w14:ligatures w14:val="none"/>
+              </w:rPr>
+              <w:br/>
+            </w:r>
+            <w:hyperlink r:id="rId11" w:history="1">
+              <w:r>
+                <w:rPr>
+                  <w:rStyle w:val="Hyperlink"/>
+                  <w:rFonts w:ascii="Arial" w:eastAsia="Times New Roman" w:hAnsi="Arial" w:cs="Arial"/>
+                  <w:kern w:val="0"/>
+                  <w:sz w:val="27"/>
+                  <w:szCs w:val="27"/>
+                  <w:shd w:val="clear" w:color="auto" w:fill="FEFEFE"/>
+                  <w:lang w:eastAsia="en-GB"/>
+                  <w14:ligatures w14:val="none"/>
+                </w:rPr>
+                <w:t>https://www.lennysnewsletter.com/p/you-should-be-playing-with-gpts-at?r=2bjtip&amp;utm_medium=ios&amp;utm_campaign=post&amp;utm_source=tldrwebdev</w:t>
+              </w:r>
+            </w:hyperlink>
+          </w:p>
+          <w:p>
+            <w:pPr>
+              <w:shd w:val="clear" w:color="auto" w:fill="FEFEFE"/>
+              <w:divId w:val="163320942"/>
+              <w:rPr>
+                <w:rFonts w:ascii="Arial" w:eastAsia="Times New Roman" w:hAnsi="Arial" w:cs="Arial"/>
+                <w:color w:val="010101"/>
+                <w:kern w:val="0"/>
+                <w:sz w:val="27"/>
+                <w:szCs w:val="27"/>
+                <w:lang w:eastAsia="en-GB"/>
+                <w14:ligatures w14:val="none"/>
+              </w:rPr>
+            </w:pPr>
+            <w:r>
+              <w:rPr>
+                <w:rFonts w:ascii="Arial" w:eastAsia="Times New Roman" w:hAnsi="Arial" w:cs="Arial"/>
+                <w:color w:val="010101"/>
+                <w:kern w:val="0"/>
+                <w:sz w:val="27"/>
+                <w:szCs w:val="27"/>
+                <w:shd w:val="clear" w:color="auto" w:fill="FEFEFE"/>
+                <w:lang w:eastAsia="en-GB"/>
+                <w14:ligatures w14:val="none"/>
+              </w:rPr>
+              <w:br/>
+            </w:r>
+            <w:r>
+              <w:rPr>
+                <w:rFonts w:ascii="Helvetica Neue" w:eastAsia="Times New Roman" w:hAnsi="Helvetica Neue" w:cs="Arial"/>
+                <w:color w:val="010101"/>
+                <w:kern w:val="0"/>
+                <w:sz w:val="27"/>
+                <w:szCs w:val="27"/>
+                <w:shd w:val="clear" w:color="auto" w:fill="FEFEFE"/>
+                <w:lang w:eastAsia="en-GB"/>
+                <w14:ligatures w14:val="none"/>
+              </w:rPr>
+              <w:t>This article provides twenty examples of how people are using custom GPTs in the workplace to make their teams more productive. It walks through how to create a custom GPT and demonstrates some interesting real-world use cases, such as figuring out internal ownership and technical dependencies, learning from past user research studies, and grading the relevance of search results.</w:t>
+            </w:r>
+          </w:p>
+        </w:tc>
+      </w:tr>
+    </w:tbl>
+    <w:p>
+      <w:pPr>
+        <w:rPr>
+          <w:rFonts w:ascii="Times New Roman" w:hAnsi="Times New Roman" w:cs="Times New Roman"/>
         </w:rPr>
       </w:pPr>
     </w:p>
     <w:sectPr>
-      <w:footerReference w:type="even" r:id="rId8"/>
-      <w:footerReference w:type="default" r:id="rId9"/>
-      <w:footerReference w:type="first" r:id="rId10"/>
+      <w:footerReference w:type="even" r:id="rId12"/>
+      <w:footerReference w:type="default" r:id="rId13"/>
+      <w:footerReference w:type="first" r:id="rId14"/>
       <w:pgSz w:w="11906" w:h="16838"/>
       <w:pgMar w:top="1440" w:right="1440" w:bottom="1440" w:left="1440" w:header="708" w:footer="708" w:gutter="0"/>
       <w:cols w:space="708"/>
@@ -948,7 +2325,6 @@
               <v:path gradientshapeok="t" o:connecttype="rect"/>
             </v:shapetype>
             <v:shape id="Text Box 2" o:spid="_x0000_s1026" type="#_x0000_t202" alt="Public" style="position:absolute;margin-left:0;margin-top:0;width:34.95pt;height:34.95pt;z-index:251659264;visibility:visible;mso-wrap-style:none;mso-wrap-distance-left:0;mso-wrap-distance-top:0;mso-wrap-distance-right:0;mso-wrap-distance-bottom:0;mso-position-horizontal:left;mso-position-horizontal-relative:page;mso-position-vertical:bottom;mso-position-vertical-relative:page;v-text-anchor:bottom" o:gfxdata="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" filled="f" stroked="f">
-              <v:fill o:detectmouseclick="t"/>
               <v:textbox style="mso-fit-shape-to-text:t" inset="20pt,0,0,15pt">
                 <w:txbxContent>
                   <w:p>
@@ -1077,7 +2453,6 @@
               <v:path gradientshapeok="t" o:connecttype="rect"/>
             </v:shapetype>
             <v:shape id="Text Box 3" o:spid="_x0000_s1027" type="#_x0000_t202" alt="Public" style="position:absolute;margin-left:0;margin-top:0;width:34.95pt;height:34.95pt;z-index:251660288;visibility:visible;mso-wrap-style:none;mso-wrap-distance-left:0;mso-wrap-distance-top:0;mso-wrap-distance-right:0;mso-wrap-distance-bottom:0;mso-position-horizontal:left;mso-position-horizontal-relative:page;mso-position-vertical:bottom;mso-position-vertical-relative:page;v-text-anchor:bottom" o:gfxdata="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" filled="f" stroked="f">
-              <v:fill o:detectmouseclick="t"/>
               <v:textbox style="mso-fit-shape-to-text:t" inset="20pt,0,0,15pt">
                 <w:txbxContent>
                   <w:p>
@@ -1206,7 +2581,6 @@
               <v:path gradientshapeok="t" o:connecttype="rect"/>
             </v:shapetype>
             <v:shape id="Text Box 1" o:spid="_x0000_s1028" type="#_x0000_t202" alt="Public" style="position:absolute;margin-left:0;margin-top:0;width:34.95pt;height:34.95pt;z-index:251658240;visibility:visible;mso-wrap-style:none;mso-wrap-distance-left:0;mso-wrap-distance-top:0;mso-wrap-distance-right:0;mso-wrap-distance-bottom:0;mso-position-horizontal:left;mso-position-horizontal-relative:page;mso-position-vertical:bottom;mso-position-vertical-relative:page;v-text-anchor:bottom" o:gfxdata="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" filled="f" stroked="f">
-              <v:fill o:detectmouseclick="t"/>
               <v:textbox style="mso-fit-shape-to-text:t" inset="20pt,0,0,15pt">
                 <w:txbxContent>
                   <w:p>
@@ -1413,6 +2787,119 @@
     </w:lvl>
   </w:abstractNum>
   <w:abstractNum w:abstractNumId="1" w15:restartNumberingAfterBreak="0">
+    <w:nsid w:val="124D50BE"/>
+    <w:multiLevelType w:val="multilevel"/>
+    <w:tmpl w:val="80A80D56"/>
+    <w:lvl w:ilvl="0">
+      <w:start w:val="1"/>
+      <w:numFmt w:val="decimal"/>
+      <w:lvlText w:val="%1."/>
+      <w:lvlJc w:val="left"/>
+      <w:pPr>
+        <w:tabs>
+          <w:tab w:val="num" w:pos="720"/>
+        </w:tabs>
+        <w:ind w:left="720" w:hanging="360"/>
+      </w:pPr>
+    </w:lvl>
+    <w:lvl w:ilvl="1" w:tentative="1">
+      <w:start w:val="1"/>
+      <w:numFmt w:val="decimal"/>
+      <w:lvlText w:val="%2."/>
+      <w:lvlJc w:val="left"/>
+      <w:pPr>
+        <w:tabs>
+          <w:tab w:val="num" w:pos="1440"/>
+        </w:tabs>
+        <w:ind w:left="1440" w:hanging="360"/>
+      </w:pPr>
+    </w:lvl>
+    <w:lvl w:ilvl="2" w:tentative="1">
+      <w:start w:val="1"/>
+      <w:numFmt w:val="decimal"/>
+      <w:lvlText w:val="%3."/>
+      <w:lvlJc w:val="left"/>
+      <w:pPr>
+        <w:tabs>
+          <w:tab w:val="num" w:pos="2160"/>
+        </w:tabs>
+        <w:ind w:left="2160" w:hanging="360"/>
+      </w:pPr>
+    </w:lvl>
+    <w:lvl w:ilvl="3" w:tentative="1">
+      <w:start w:val="1"/>
+      <w:numFmt w:val="decimal"/>
+      <w:lvlText w:val="%4."/>
+      <w:lvlJc w:val="left"/>
+      <w:pPr>
+        <w:tabs>
+          <w:tab w:val="num" w:pos="2880"/>
+        </w:tabs>
+        <w:ind w:left="2880" w:hanging="360"/>
+      </w:pPr>
+    </w:lvl>
+    <w:lvl w:ilvl="4" w:tentative="1">
+      <w:start w:val="1"/>
+      <w:numFmt w:val="decimal"/>
+      <w:lvlText w:val="%5."/>
+      <w:lvlJc w:val="left"/>
+      <w:pPr>
+        <w:tabs>
+          <w:tab w:val="num" w:pos="3600"/>
+        </w:tabs>
+        <w:ind w:left="3600" w:hanging="360"/>
+      </w:pPr>
+    </w:lvl>
+    <w:lvl w:ilvl="5" w:tentative="1">
+      <w:start w:val="1"/>
+      <w:numFmt w:val="decimal"/>
+      <w:lvlText w:val="%6."/>
+      <w:lvlJc w:val="left"/>
+      <w:pPr>
+        <w:tabs>
+          <w:tab w:val="num" w:pos="4320"/>
+        </w:tabs>
+        <w:ind w:left="4320" w:hanging="360"/>
+      </w:pPr>
+    </w:lvl>
+    <w:lvl w:ilvl="6" w:tentative="1">
+      <w:start w:val="1"/>
+      <w:numFmt w:val="decimal"/>
+      <w:lvlText w:val="%7."/>
+      <w:lvlJc w:val="left"/>
+      <w:pPr>
+        <w:tabs>
+          <w:tab w:val="num" w:pos="5040"/>
+        </w:tabs>
+        <w:ind w:left="5040" w:hanging="360"/>
+      </w:pPr>
+    </w:lvl>
+    <w:lvl w:ilvl="7" w:tentative="1">
+      <w:start w:val="1"/>
+      <w:numFmt w:val="decimal"/>
+      <w:lvlText w:val="%8."/>
+      <w:lvlJc w:val="left"/>
+      <w:pPr>
+        <w:tabs>
+          <w:tab w:val="num" w:pos="5760"/>
+        </w:tabs>
+        <w:ind w:left="5760" w:hanging="360"/>
+      </w:pPr>
+    </w:lvl>
+    <w:lvl w:ilvl="8" w:tentative="1">
+      <w:start w:val="1"/>
+      <w:numFmt w:val="decimal"/>
+      <w:lvlText w:val="%9."/>
+      <w:lvlJc w:val="left"/>
+      <w:pPr>
+        <w:tabs>
+          <w:tab w:val="num" w:pos="6480"/>
+        </w:tabs>
+        <w:ind w:left="6480" w:hanging="360"/>
+      </w:pPr>
+    </w:lvl>
+  </w:abstractNum>
+  <w:abstractNum w:abstractNumId="2" w15:restartNumberingAfterBreak="0">
     <w:nsid w:val="4BD2759E"/>
     <w:multiLevelType w:val="hybridMultilevel"/>
     <w:tmpl w:val="F8DCD45C"/>
@@ -1529,6 +3016,9 @@
     <w:abstractNumId w:val="0"/>
   </w:num>
   <w:num w:numId="2" w16cid:durableId="1084185330">
+    <w:abstractNumId w:val="2"/>
+  </w:num>
+  <w:num w:numId="3" w16cid:durableId="1870217230">
     <w:abstractNumId w:val="1"/>
   </w:num>
 </w:numbering>
@@ -1953,6 +3443,29 @@
       <w14:ligatures w14:val="none"/>
     </w:rPr>
   </w:style>
+  <w:style w:type="paragraph" w:styleId="Heading4">
+    <w:name w:val="heading 4"/>
+    <w:basedOn w:val="Normal"/>
+    <w:next w:val="Normal"/>
+    <w:link w:val="Heading4Char"/>
+    <w:uiPriority w:val="9"/>
+    <w:semiHidden/>
+    <w:unhideWhenUsed/>
+    <w:qFormat/>
+    <w:rsid w:val="005E0A86"/>
+    <w:pPr>
+      <w:keepNext/>
+      <w:keepLines/>
+      <w:spacing w:before="40"/>
+      <w:outlineLvl w:val="3"/>
+    </w:pPr>
+    <w:rPr>
+      <w:rFonts w:asciiTheme="majorHAnsi" w:eastAsiaTheme="majorEastAsia" w:hAnsiTheme="majorHAnsi" w:cstheme="majorBidi"/>
+      <w:i/>
+      <w:iCs/>
+      <w:color w:val="2F5496" w:themeColor="accent1" w:themeShade="BF"/>
+    </w:rPr>
+  </w:style>
   <w:style w:type="character" w:default="1" w:styleId="DefaultParagraphFont">
     <w:name w:val="Default Paragraph Font"/>
     <w:uiPriority w:val="1"/>
@@ -2051,6 +3564,53 @@
       <w:color w:val="605E5C"/>
       <w:shd w:val="clear" w:color="auto" w:fill="E1DFDD"/>
     </w:rPr>
+  </w:style>
+  <w:style w:type="character" w:customStyle="1" w:styleId="Heading4Char">
+    <w:name w:val="Heading 4 Char"/>
+    <w:basedOn w:val="DefaultParagraphFont"/>
+    <w:link w:val="Heading4"/>
+    <w:uiPriority w:val="9"/>
+    <w:semiHidden/>
+    <w:rsid w:val="005E0A86"/>
+    <w:rPr>
+      <w:rFonts w:asciiTheme="majorHAnsi" w:eastAsiaTheme="majorEastAsia" w:hAnsiTheme="majorHAnsi" w:cstheme="majorBidi"/>
+      <w:i/>
+      <w:iCs/>
+      <w:color w:val="2F5496" w:themeColor="accent1" w:themeShade="BF"/>
+    </w:rPr>
+  </w:style>
+  <w:style w:type="paragraph" w:styleId="NormalWeb">
+    <w:name w:val="Normal (Web)"/>
+    <w:basedOn w:val="Normal"/>
+    <w:uiPriority w:val="99"/>
+    <w:semiHidden/>
+    <w:unhideWhenUsed/>
+    <w:rsid w:val="005E0A86"/>
+    <w:pPr>
+      <w:spacing w:before="100" w:beforeAutospacing="1" w:after="100" w:afterAutospacing="1"/>
+    </w:pPr>
+    <w:rPr>
+      <w:rFonts w:ascii="Times New Roman" w:eastAsia="Times New Roman" w:hAnsi="Times New Roman" w:cs="Times New Roman"/>
+      <w:kern w:val="0"/>
+      <w:lang w:eastAsia="en-GB"/>
+      <w14:ligatures w14:val="none"/>
+    </w:rPr>
+  </w:style>
+  <w:style w:type="character" w:styleId="Strong">
+    <w:name w:val="Strong"/>
+    <w:basedOn w:val="DefaultParagraphFont"/>
+    <w:uiPriority w:val="22"/>
+    <w:qFormat/>
+    <w:rsid w:val="00B3574B"/>
+    <w:rPr>
+      <w:b/>
+      <w:bCs/>
+    </w:rPr>
+  </w:style>
+  <w:style w:type="character" w:customStyle="1" w:styleId="apple-converted-space">
+    <w:name w:val="apple-converted-space"/>
+    <w:basedOn w:val="DefaultParagraphFont"/>
+    <w:rsid w:val="00B3574B"/>
   </w:style>
 </w:styles>
 </file>

</xml_diff>